<commit_message>
Update Cloud-Based Image Processing.docx
</commit_message>
<xml_diff>
--- a/Advanced Multimedia Information Processing and Communications/03 (12) Cloud-Based Image Processing/Cloud-Based Image Processing.docx
+++ b/Advanced Multimedia Information Processing and Communications/03 (12) Cloud-Based Image Processing/Cloud-Based Image Processing.docx
@@ -1,10 +1,10 @@
 
 <file path=word/document.xml><?xml version="1.0" encoding="utf-8"?>
-<w:document xmlns:wpc="http://schemas.microsoft.com/office/word/2010/wordprocessingCanvas" xmlns:cx="http://schemas.microsoft.com/office/drawing/2014/chartex" xmlns:cx1="http://schemas.microsoft.com/office/drawing/2015/9/8/chartex" xmlns:cx2="http://schemas.microsoft.com/office/drawing/2015/10/21/chartex" xmlns:cx3="http://schemas.microsoft.com/office/drawing/2016/5/9/chartex" xmlns:cx4="http://schemas.microsoft.com/office/drawing/2016/5/10/chartex" xmlns:cx5="http://schemas.microsoft.com/office/drawing/2016/5/11/chartex" xmlns:cx6="http://schemas.microsoft.com/office/drawing/2016/5/12/chartex" xmlns:cx7="http://schemas.microsoft.com/office/drawing/2016/5/13/chartex" xmlns:cx8="http://schemas.microsoft.com/office/drawing/2016/5/14/chartex" xmlns:mc="http://schemas.openxmlformats.org/markup-compatibility/2006" xmlns:aink="http://schemas.microsoft.com/office/drawing/2016/ink" xmlns:am3d="http://schemas.microsoft.com/office/drawing/2017/model3d" xmlns:o="urn:schemas-microsoft-com:office:office" xmlns:r="http://schemas.openxmlformats.org/officeDocument/2006/relationships" xmlns:m="http://schemas.openxmlformats.org/officeDocument/2006/math" xmlns:v="urn:schemas-microsoft-com:vml" xmlns:wp14="http://schemas.microsoft.com/office/word/2010/wordprocessingDrawing" xmlns:wp="http://schemas.openxmlformats.org/drawingml/2006/wordprocessingDrawing" xmlns:w10="urn:schemas-microsoft-com:office:word" xmlns:w="http://schemas.openxmlformats.org/wordprocessingml/2006/main" xmlns:w14="http://schemas.microsoft.com/office/word/2010/wordml" xmlns:w15="http://schemas.microsoft.com/office/word/2012/wordml" xmlns:w16cex="http://schemas.microsoft.com/office/word/2018/wordml/cex" xmlns:w16cid="http://schemas.microsoft.com/office/word/2016/wordml/cid" xmlns:w16="http://schemas.microsoft.com/office/word/2018/wordml" xmlns:w16se="http://schemas.microsoft.com/office/word/2015/wordml/symex" xmlns:wpg="http://schemas.microsoft.com/office/word/2010/wordprocessingGroup" xmlns:wpi="http://schemas.microsoft.com/office/word/2010/wordprocessingInk" xmlns:wne="http://schemas.microsoft.com/office/word/2006/wordml" xmlns:wps="http://schemas.microsoft.com/office/word/2010/wordprocessingShape" mc:Ignorable="w14 w15 w16se w16cid w16 w16cex wp14">
+<w:document xmlns:wpc="http://schemas.microsoft.com/office/word/2010/wordprocessingCanvas" xmlns:cx="http://schemas.microsoft.com/office/drawing/2014/chartex" xmlns:cx1="http://schemas.microsoft.com/office/drawing/2015/9/8/chartex" xmlns:cx2="http://schemas.microsoft.com/office/drawing/2015/10/21/chartex" xmlns:cx3="http://schemas.microsoft.com/office/drawing/2016/5/9/chartex" xmlns:cx4="http://schemas.microsoft.com/office/drawing/2016/5/10/chartex" xmlns:cx5="http://schemas.microsoft.com/office/drawing/2016/5/11/chartex" xmlns:cx6="http://schemas.microsoft.com/office/drawing/2016/5/12/chartex" xmlns:cx7="http://schemas.microsoft.com/office/drawing/2016/5/13/chartex" xmlns:cx8="http://schemas.microsoft.com/office/drawing/2016/5/14/chartex" xmlns:mc="http://schemas.openxmlformats.org/markup-compatibility/2006" xmlns:aink="http://schemas.microsoft.com/office/drawing/2016/ink" xmlns:am3d="http://schemas.microsoft.com/office/drawing/2017/model3d" xmlns:o="urn:schemas-microsoft-com:office:office" xmlns:r="http://schemas.openxmlformats.org/officeDocument/2006/relationships" xmlns:m="http://schemas.openxmlformats.org/officeDocument/2006/math" xmlns:v="urn:schemas-microsoft-com:vml" xmlns:wp14="http://schemas.microsoft.com/office/word/2010/wordprocessingDrawing" xmlns:wp="http://schemas.openxmlformats.org/drawingml/2006/wordprocessingDrawing" xmlns:w10="urn:schemas-microsoft-com:office:word" xmlns:w="http://schemas.openxmlformats.org/wordprocessingml/2006/main" xmlns:w14="http://schemas.microsoft.com/office/word/2010/wordml" xmlns:w15="http://schemas.microsoft.com/office/word/2012/wordml" xmlns:w16cex="http://schemas.microsoft.com/office/word/2018/wordml/cex" xmlns:w16cid="http://schemas.microsoft.com/office/word/2016/wordml/cid" xmlns:w16="http://schemas.microsoft.com/office/word/2018/wordml" xmlns:w16sdtdh="http://schemas.microsoft.com/office/word/2020/wordml/sdtdatahash" xmlns:w16se="http://schemas.microsoft.com/office/word/2015/wordml/symex" xmlns:wpg="http://schemas.microsoft.com/office/word/2010/wordprocessingGroup" xmlns:wpi="http://schemas.microsoft.com/office/word/2010/wordprocessingInk" xmlns:wne="http://schemas.microsoft.com/office/word/2006/wordml" xmlns:wps="http://schemas.microsoft.com/office/word/2010/wordprocessingShape" mc:Ignorable="w14 w15 w16se w16cid w16 w16cex w16sdtdh wp14">
   <w:body>
     <w:p>
       <w:pPr>
-        <w:pStyle w:val="Tytu"/>
+        <w:pStyle w:val="Title"/>
       </w:pPr>
       <w:r>
         <w:t>Cloud-Based Image Processing</w:t>
@@ -12,7 +12,7 @@
     </w:p>
     <w:p>
       <w:pPr>
-        <w:pStyle w:val="Podtytu"/>
+        <w:pStyle w:val="Subtitle"/>
       </w:pPr>
       <w:r>
         <w:t xml:space="preserve">Mikołaj Leszczuk, Szymon </w:t>
@@ -28,7 +28,7 @@
     </w:p>
     <w:p>
       <w:pPr>
-        <w:pStyle w:val="Nagwek1"/>
+        <w:pStyle w:val="Heading1"/>
       </w:pPr>
       <w:r>
         <w:t>Introduction</w:t>
@@ -59,7 +59,7 @@
     </w:p>
     <w:p>
       <w:pPr>
-        <w:pStyle w:val="Nagwek1"/>
+        <w:pStyle w:val="Heading1"/>
       </w:pPr>
       <w:r>
         <w:t>Setup</w:t>
@@ -551,8 +551,24 @@
           <w:rFonts w:ascii="Consolas" w:eastAsia="Consolas" w:hAnsi="Consolas" w:cs="Consolas"/>
           <w:b/>
         </w:rPr>
-        <w:t>$ pip install --user clarifai</w:t>
-      </w:r>
+        <w:t xml:space="preserve">$ </w:t>
+      </w:r>
+      <w:r>
+        <w:rPr>
+          <w:rFonts w:ascii="Consolas" w:eastAsia="Consolas" w:hAnsi="Consolas" w:cs="Consolas"/>
+          <w:b/>
+        </w:rPr>
+        <w:t>pip install clarifai-</w:t>
+      </w:r>
+      <w:proofErr w:type="spellStart"/>
+      <w:r>
+        <w:rPr>
+          <w:rFonts w:ascii="Consolas" w:eastAsia="Consolas" w:hAnsi="Consolas" w:cs="Consolas"/>
+          <w:b/>
+        </w:rPr>
+        <w:t>grpc</w:t>
+      </w:r>
+      <w:proofErr w:type="spellEnd"/>
     </w:p>
     <w:p>
       <w:pPr>
@@ -834,7 +850,7 @@
     </w:tbl>
     <w:p>
       <w:pPr>
-        <w:pStyle w:val="Nagwek1"/>
+        <w:pStyle w:val="Heading1"/>
         <w:jc w:val="both"/>
       </w:pPr>
       <w:bookmarkStart w:id="13" w:name="_jtqm8svz0grm" w:colFirst="0" w:colLast="0"/>
@@ -853,7 +869,7 @@
     </w:p>
     <w:p>
       <w:pPr>
-        <w:pStyle w:val="Nagwek2"/>
+        <w:pStyle w:val="Heading2"/>
         <w:jc w:val="both"/>
       </w:pPr>
       <w:bookmarkStart w:id="14" w:name="_c2z2pcs4uanv" w:colFirst="0" w:colLast="0"/>
@@ -1065,7 +1081,7 @@
     </w:p>
     <w:p>
       <w:pPr>
-        <w:pStyle w:val="Nagwek2"/>
+        <w:pStyle w:val="Heading2"/>
         <w:jc w:val="both"/>
       </w:pPr>
       <w:bookmarkStart w:id="15" w:name="_lg8ygt42o6zl" w:colFirst="0" w:colLast="0"/>
@@ -1124,7 +1140,7 @@
     </w:p>
     <w:p>
       <w:pPr>
-        <w:pStyle w:val="Nagwek2"/>
+        <w:pStyle w:val="Heading2"/>
         <w:jc w:val="both"/>
       </w:pPr>
       <w:bookmarkStart w:id="16" w:name="_6f009zz42juc" w:colFirst="0" w:colLast="0"/>
@@ -1208,7 +1224,7 @@
     </w:p>
     <w:p>
       <w:pPr>
-        <w:pStyle w:val="Nagwek1"/>
+        <w:pStyle w:val="Heading1"/>
       </w:pPr>
       <w:r>
         <w:t>Additional References</w:t>
@@ -1374,7 +1390,7 @@
 </file>
 
 <file path=word/endnotes.xml><?xml version="1.0" encoding="utf-8"?>
-<w:endnotes xmlns:wpc="http://schemas.microsoft.com/office/word/2010/wordprocessingCanvas" xmlns:cx="http://schemas.microsoft.com/office/drawing/2014/chartex" xmlns:cx1="http://schemas.microsoft.com/office/drawing/2015/9/8/chartex" xmlns:cx2="http://schemas.microsoft.com/office/drawing/2015/10/21/chartex" xmlns:cx3="http://schemas.microsoft.com/office/drawing/2016/5/9/chartex" xmlns:cx4="http://schemas.microsoft.com/office/drawing/2016/5/10/chartex" xmlns:cx5="http://schemas.microsoft.com/office/drawing/2016/5/11/chartex" xmlns:cx6="http://schemas.microsoft.com/office/drawing/2016/5/12/chartex" xmlns:cx7="http://schemas.microsoft.com/office/drawing/2016/5/13/chartex" xmlns:cx8="http://schemas.microsoft.com/office/drawing/2016/5/14/chartex" xmlns:mc="http://schemas.openxmlformats.org/markup-compatibility/2006" xmlns:aink="http://schemas.microsoft.com/office/drawing/2016/ink" xmlns:am3d="http://schemas.microsoft.com/office/drawing/2017/model3d" xmlns:o="urn:schemas-microsoft-com:office:office" xmlns:r="http://schemas.openxmlformats.org/officeDocument/2006/relationships" xmlns:m="http://schemas.openxmlformats.org/officeDocument/2006/math" xmlns:v="urn:schemas-microsoft-com:vml" xmlns:wp14="http://schemas.microsoft.com/office/word/2010/wordprocessingDrawing" xmlns:wp="http://schemas.openxmlformats.org/drawingml/2006/wordprocessingDrawing" xmlns:w10="urn:schemas-microsoft-com:office:word" xmlns:w="http://schemas.openxmlformats.org/wordprocessingml/2006/main" xmlns:w14="http://schemas.microsoft.com/office/word/2010/wordml" xmlns:w15="http://schemas.microsoft.com/office/word/2012/wordml" xmlns:w16cex="http://schemas.microsoft.com/office/word/2018/wordml/cex" xmlns:w16cid="http://schemas.microsoft.com/office/word/2016/wordml/cid" xmlns:w16="http://schemas.microsoft.com/office/word/2018/wordml" xmlns:w16se="http://schemas.microsoft.com/office/word/2015/wordml/symex" xmlns:wpg="http://schemas.microsoft.com/office/word/2010/wordprocessingGroup" xmlns:wpi="http://schemas.microsoft.com/office/word/2010/wordprocessingInk" xmlns:wne="http://schemas.microsoft.com/office/word/2006/wordml" xmlns:wps="http://schemas.microsoft.com/office/word/2010/wordprocessingShape" mc:Ignorable="w14 w15 w16se w16cid w16 w16cex wp14">
+<w:endnotes xmlns:wpc="http://schemas.microsoft.com/office/word/2010/wordprocessingCanvas" xmlns:cx="http://schemas.microsoft.com/office/drawing/2014/chartex" xmlns:cx1="http://schemas.microsoft.com/office/drawing/2015/9/8/chartex" xmlns:cx2="http://schemas.microsoft.com/office/drawing/2015/10/21/chartex" xmlns:cx3="http://schemas.microsoft.com/office/drawing/2016/5/9/chartex" xmlns:cx4="http://schemas.microsoft.com/office/drawing/2016/5/10/chartex" xmlns:cx5="http://schemas.microsoft.com/office/drawing/2016/5/11/chartex" xmlns:cx6="http://schemas.microsoft.com/office/drawing/2016/5/12/chartex" xmlns:cx7="http://schemas.microsoft.com/office/drawing/2016/5/13/chartex" xmlns:cx8="http://schemas.microsoft.com/office/drawing/2016/5/14/chartex" xmlns:mc="http://schemas.openxmlformats.org/markup-compatibility/2006" xmlns:aink="http://schemas.microsoft.com/office/drawing/2016/ink" xmlns:am3d="http://schemas.microsoft.com/office/drawing/2017/model3d" xmlns:o="urn:schemas-microsoft-com:office:office" xmlns:r="http://schemas.openxmlformats.org/officeDocument/2006/relationships" xmlns:m="http://schemas.openxmlformats.org/officeDocument/2006/math" xmlns:v="urn:schemas-microsoft-com:vml" xmlns:wp14="http://schemas.microsoft.com/office/word/2010/wordprocessingDrawing" xmlns:wp="http://schemas.openxmlformats.org/drawingml/2006/wordprocessingDrawing" xmlns:w10="urn:schemas-microsoft-com:office:word" xmlns:w="http://schemas.openxmlformats.org/wordprocessingml/2006/main" xmlns:w14="http://schemas.microsoft.com/office/word/2010/wordml" xmlns:w15="http://schemas.microsoft.com/office/word/2012/wordml" xmlns:w16cex="http://schemas.microsoft.com/office/word/2018/wordml/cex" xmlns:w16cid="http://schemas.microsoft.com/office/word/2016/wordml/cid" xmlns:w16="http://schemas.microsoft.com/office/word/2018/wordml" xmlns:w16sdtdh="http://schemas.microsoft.com/office/word/2020/wordml/sdtdatahash" xmlns:w16se="http://schemas.microsoft.com/office/word/2015/wordml/symex" xmlns:wpg="http://schemas.microsoft.com/office/word/2010/wordprocessingGroup" xmlns:wpi="http://schemas.microsoft.com/office/word/2010/wordprocessingInk" xmlns:wne="http://schemas.microsoft.com/office/word/2006/wordml" xmlns:wps="http://schemas.microsoft.com/office/word/2010/wordprocessingShape" mc:Ignorable="w14 w15 w16se w16cid w16 w16cex w16sdtdh wp14">
   <w:endnote w:type="separator" w:id="-1">
     <w:p>
       <w:pPr>
@@ -1399,7 +1415,7 @@
 </file>
 
 <file path=word/footer1.xml><?xml version="1.0" encoding="utf-8"?>
-<w:ftr xmlns:wpc="http://schemas.microsoft.com/office/word/2010/wordprocessingCanvas" xmlns:cx="http://schemas.microsoft.com/office/drawing/2014/chartex" xmlns:cx1="http://schemas.microsoft.com/office/drawing/2015/9/8/chartex" xmlns:cx2="http://schemas.microsoft.com/office/drawing/2015/10/21/chartex" xmlns:cx3="http://schemas.microsoft.com/office/drawing/2016/5/9/chartex" xmlns:cx4="http://schemas.microsoft.com/office/drawing/2016/5/10/chartex" xmlns:cx5="http://schemas.microsoft.com/office/drawing/2016/5/11/chartex" xmlns:cx6="http://schemas.microsoft.com/office/drawing/2016/5/12/chartex" xmlns:cx7="http://schemas.microsoft.com/office/drawing/2016/5/13/chartex" xmlns:cx8="http://schemas.microsoft.com/office/drawing/2016/5/14/chartex" xmlns:mc="http://schemas.openxmlformats.org/markup-compatibility/2006" xmlns:aink="http://schemas.microsoft.com/office/drawing/2016/ink" xmlns:am3d="http://schemas.microsoft.com/office/drawing/2017/model3d" xmlns:o="urn:schemas-microsoft-com:office:office" xmlns:r="http://schemas.openxmlformats.org/officeDocument/2006/relationships" xmlns:m="http://schemas.openxmlformats.org/officeDocument/2006/math" xmlns:v="urn:schemas-microsoft-com:vml" xmlns:wp14="http://schemas.microsoft.com/office/word/2010/wordprocessingDrawing" xmlns:wp="http://schemas.openxmlformats.org/drawingml/2006/wordprocessingDrawing" xmlns:w10="urn:schemas-microsoft-com:office:word" xmlns:w="http://schemas.openxmlformats.org/wordprocessingml/2006/main" xmlns:w14="http://schemas.microsoft.com/office/word/2010/wordml" xmlns:w15="http://schemas.microsoft.com/office/word/2012/wordml" xmlns:w16cex="http://schemas.microsoft.com/office/word/2018/wordml/cex" xmlns:w16cid="http://schemas.microsoft.com/office/word/2016/wordml/cid" xmlns:w16="http://schemas.microsoft.com/office/word/2018/wordml" xmlns:w16se="http://schemas.microsoft.com/office/word/2015/wordml/symex" xmlns:wpg="http://schemas.microsoft.com/office/word/2010/wordprocessingGroup" xmlns:wpi="http://schemas.microsoft.com/office/word/2010/wordprocessingInk" xmlns:wne="http://schemas.microsoft.com/office/word/2006/wordml" xmlns:wps="http://schemas.microsoft.com/office/word/2010/wordprocessingShape" mc:Ignorable="w14 w15 w16se w16cid w16 w16cex wp14">
+<w:ftr xmlns:wpc="http://schemas.microsoft.com/office/word/2010/wordprocessingCanvas" xmlns:cx="http://schemas.microsoft.com/office/drawing/2014/chartex" xmlns:cx1="http://schemas.microsoft.com/office/drawing/2015/9/8/chartex" xmlns:cx2="http://schemas.microsoft.com/office/drawing/2015/10/21/chartex" xmlns:cx3="http://schemas.microsoft.com/office/drawing/2016/5/9/chartex" xmlns:cx4="http://schemas.microsoft.com/office/drawing/2016/5/10/chartex" xmlns:cx5="http://schemas.microsoft.com/office/drawing/2016/5/11/chartex" xmlns:cx6="http://schemas.microsoft.com/office/drawing/2016/5/12/chartex" xmlns:cx7="http://schemas.microsoft.com/office/drawing/2016/5/13/chartex" xmlns:cx8="http://schemas.microsoft.com/office/drawing/2016/5/14/chartex" xmlns:mc="http://schemas.openxmlformats.org/markup-compatibility/2006" xmlns:aink="http://schemas.microsoft.com/office/drawing/2016/ink" xmlns:am3d="http://schemas.microsoft.com/office/drawing/2017/model3d" xmlns:o="urn:schemas-microsoft-com:office:office" xmlns:r="http://schemas.openxmlformats.org/officeDocument/2006/relationships" xmlns:m="http://schemas.openxmlformats.org/officeDocument/2006/math" xmlns:v="urn:schemas-microsoft-com:vml" xmlns:wp14="http://schemas.microsoft.com/office/word/2010/wordprocessingDrawing" xmlns:wp="http://schemas.openxmlformats.org/drawingml/2006/wordprocessingDrawing" xmlns:w10="urn:schemas-microsoft-com:office:word" xmlns:w="http://schemas.openxmlformats.org/wordprocessingml/2006/main" xmlns:w14="http://schemas.microsoft.com/office/word/2010/wordml" xmlns:w15="http://schemas.microsoft.com/office/word/2012/wordml" xmlns:w16cex="http://schemas.microsoft.com/office/word/2018/wordml/cex" xmlns:w16cid="http://schemas.microsoft.com/office/word/2016/wordml/cid" xmlns:w16="http://schemas.microsoft.com/office/word/2018/wordml" xmlns:w16sdtdh="http://schemas.microsoft.com/office/word/2020/wordml/sdtdatahash" xmlns:w16se="http://schemas.microsoft.com/office/word/2015/wordml/symex" xmlns:wpg="http://schemas.microsoft.com/office/word/2010/wordprocessingGroup" xmlns:wpi="http://schemas.microsoft.com/office/word/2010/wordprocessingInk" xmlns:wne="http://schemas.microsoft.com/office/word/2006/wordml" xmlns:wps="http://schemas.microsoft.com/office/word/2010/wordprocessingShape" mc:Ignorable="w14 w15 w16se w16cid w16 w16cex w16sdtdh wp14">
   <w:p>
     <w:pPr>
       <w:jc w:val="right"/>
@@ -1427,7 +1443,7 @@
 </file>
 
 <file path=word/footnotes.xml><?xml version="1.0" encoding="utf-8"?>
-<w:footnotes xmlns:wpc="http://schemas.microsoft.com/office/word/2010/wordprocessingCanvas" xmlns:cx="http://schemas.microsoft.com/office/drawing/2014/chartex" xmlns:cx1="http://schemas.microsoft.com/office/drawing/2015/9/8/chartex" xmlns:cx2="http://schemas.microsoft.com/office/drawing/2015/10/21/chartex" xmlns:cx3="http://schemas.microsoft.com/office/drawing/2016/5/9/chartex" xmlns:cx4="http://schemas.microsoft.com/office/drawing/2016/5/10/chartex" xmlns:cx5="http://schemas.microsoft.com/office/drawing/2016/5/11/chartex" xmlns:cx6="http://schemas.microsoft.com/office/drawing/2016/5/12/chartex" xmlns:cx7="http://schemas.microsoft.com/office/drawing/2016/5/13/chartex" xmlns:cx8="http://schemas.microsoft.com/office/drawing/2016/5/14/chartex" xmlns:mc="http://schemas.openxmlformats.org/markup-compatibility/2006" xmlns:aink="http://schemas.microsoft.com/office/drawing/2016/ink" xmlns:am3d="http://schemas.microsoft.com/office/drawing/2017/model3d" xmlns:o="urn:schemas-microsoft-com:office:office" xmlns:r="http://schemas.openxmlformats.org/officeDocument/2006/relationships" xmlns:m="http://schemas.openxmlformats.org/officeDocument/2006/math" xmlns:v="urn:schemas-microsoft-com:vml" xmlns:wp14="http://schemas.microsoft.com/office/word/2010/wordprocessingDrawing" xmlns:wp="http://schemas.openxmlformats.org/drawingml/2006/wordprocessingDrawing" xmlns:w10="urn:schemas-microsoft-com:office:word" xmlns:w="http://schemas.openxmlformats.org/wordprocessingml/2006/main" xmlns:w14="http://schemas.microsoft.com/office/word/2010/wordml" xmlns:w15="http://schemas.microsoft.com/office/word/2012/wordml" xmlns:w16cex="http://schemas.microsoft.com/office/word/2018/wordml/cex" xmlns:w16cid="http://schemas.microsoft.com/office/word/2016/wordml/cid" xmlns:w16="http://schemas.microsoft.com/office/word/2018/wordml" xmlns:w16se="http://schemas.microsoft.com/office/word/2015/wordml/symex" xmlns:wpg="http://schemas.microsoft.com/office/word/2010/wordprocessingGroup" xmlns:wpi="http://schemas.microsoft.com/office/word/2010/wordprocessingInk" xmlns:wne="http://schemas.microsoft.com/office/word/2006/wordml" xmlns:wps="http://schemas.microsoft.com/office/word/2010/wordprocessingShape" mc:Ignorable="w14 w15 w16se w16cid w16 w16cex wp14">
+<w:footnotes xmlns:wpc="http://schemas.microsoft.com/office/word/2010/wordprocessingCanvas" xmlns:cx="http://schemas.microsoft.com/office/drawing/2014/chartex" xmlns:cx1="http://schemas.microsoft.com/office/drawing/2015/9/8/chartex" xmlns:cx2="http://schemas.microsoft.com/office/drawing/2015/10/21/chartex" xmlns:cx3="http://schemas.microsoft.com/office/drawing/2016/5/9/chartex" xmlns:cx4="http://schemas.microsoft.com/office/drawing/2016/5/10/chartex" xmlns:cx5="http://schemas.microsoft.com/office/drawing/2016/5/11/chartex" xmlns:cx6="http://schemas.microsoft.com/office/drawing/2016/5/12/chartex" xmlns:cx7="http://schemas.microsoft.com/office/drawing/2016/5/13/chartex" xmlns:cx8="http://schemas.microsoft.com/office/drawing/2016/5/14/chartex" xmlns:mc="http://schemas.openxmlformats.org/markup-compatibility/2006" xmlns:aink="http://schemas.microsoft.com/office/drawing/2016/ink" xmlns:am3d="http://schemas.microsoft.com/office/drawing/2017/model3d" xmlns:o="urn:schemas-microsoft-com:office:office" xmlns:r="http://schemas.openxmlformats.org/officeDocument/2006/relationships" xmlns:m="http://schemas.openxmlformats.org/officeDocument/2006/math" xmlns:v="urn:schemas-microsoft-com:vml" xmlns:wp14="http://schemas.microsoft.com/office/word/2010/wordprocessingDrawing" xmlns:wp="http://schemas.openxmlformats.org/drawingml/2006/wordprocessingDrawing" xmlns:w10="urn:schemas-microsoft-com:office:word" xmlns:w="http://schemas.openxmlformats.org/wordprocessingml/2006/main" xmlns:w14="http://schemas.microsoft.com/office/word/2010/wordml" xmlns:w15="http://schemas.microsoft.com/office/word/2012/wordml" xmlns:w16cex="http://schemas.microsoft.com/office/word/2018/wordml/cex" xmlns:w16cid="http://schemas.microsoft.com/office/word/2016/wordml/cid" xmlns:w16="http://schemas.microsoft.com/office/word/2018/wordml" xmlns:w16sdtdh="http://schemas.microsoft.com/office/word/2020/wordml/sdtdatahash" xmlns:w16se="http://schemas.microsoft.com/office/word/2015/wordml/symex" xmlns:wpg="http://schemas.microsoft.com/office/word/2010/wordprocessingGroup" xmlns:wpi="http://schemas.microsoft.com/office/word/2010/wordprocessingInk" xmlns:wne="http://schemas.microsoft.com/office/word/2006/wordml" xmlns:wps="http://schemas.microsoft.com/office/word/2010/wordprocessingShape" mc:Ignorable="w14 w15 w16se w16cid w16 w16cex w16sdtdh wp14">
   <w:footnote w:type="separator" w:id="-1">
     <w:p>
       <w:pPr>
@@ -1477,7 +1493,7 @@
 </file>
 
 <file path=word/numbering.xml><?xml version="1.0" encoding="utf-8"?>
-<w:numbering xmlns:wpc="http://schemas.microsoft.com/office/word/2010/wordprocessingCanvas" xmlns:cx="http://schemas.microsoft.com/office/drawing/2014/chartex" xmlns:cx1="http://schemas.microsoft.com/office/drawing/2015/9/8/chartex" xmlns:cx2="http://schemas.microsoft.com/office/drawing/2015/10/21/chartex" xmlns:cx3="http://schemas.microsoft.com/office/drawing/2016/5/9/chartex" xmlns:cx4="http://schemas.microsoft.com/office/drawing/2016/5/10/chartex" xmlns:cx5="http://schemas.microsoft.com/office/drawing/2016/5/11/chartex" xmlns:cx6="http://schemas.microsoft.com/office/drawing/2016/5/12/chartex" xmlns:cx7="http://schemas.microsoft.com/office/drawing/2016/5/13/chartex" xmlns:cx8="http://schemas.microsoft.com/office/drawing/2016/5/14/chartex" xmlns:mc="http://schemas.openxmlformats.org/markup-compatibility/2006" xmlns:aink="http://schemas.microsoft.com/office/drawing/2016/ink" xmlns:am3d="http://schemas.microsoft.com/office/drawing/2017/model3d" xmlns:o="urn:schemas-microsoft-com:office:office" xmlns:r="http://schemas.openxmlformats.org/officeDocument/2006/relationships" xmlns:m="http://schemas.openxmlformats.org/officeDocument/2006/math" xmlns:v="urn:schemas-microsoft-com:vml" xmlns:wp14="http://schemas.microsoft.com/office/word/2010/wordprocessingDrawing" xmlns:wp="http://schemas.openxmlformats.org/drawingml/2006/wordprocessingDrawing" xmlns:w10="urn:schemas-microsoft-com:office:word" xmlns:w="http://schemas.openxmlformats.org/wordprocessingml/2006/main" xmlns:w14="http://schemas.microsoft.com/office/word/2010/wordml" xmlns:w15="http://schemas.microsoft.com/office/word/2012/wordml" xmlns:w16cex="http://schemas.microsoft.com/office/word/2018/wordml/cex" xmlns:w16cid="http://schemas.microsoft.com/office/word/2016/wordml/cid" xmlns:w16="http://schemas.microsoft.com/office/word/2018/wordml" xmlns:w16se="http://schemas.microsoft.com/office/word/2015/wordml/symex" xmlns:wpg="http://schemas.microsoft.com/office/word/2010/wordprocessingGroup" xmlns:wpi="http://schemas.microsoft.com/office/word/2010/wordprocessingInk" xmlns:wne="http://schemas.microsoft.com/office/word/2006/wordml" xmlns:wps="http://schemas.microsoft.com/office/word/2010/wordprocessingShape" mc:Ignorable="w14 w15 w16se w16cid w16 w16cex wp14">
+<w:numbering xmlns:wpc="http://schemas.microsoft.com/office/word/2010/wordprocessingCanvas" xmlns:cx="http://schemas.microsoft.com/office/drawing/2014/chartex" xmlns:cx1="http://schemas.microsoft.com/office/drawing/2015/9/8/chartex" xmlns:cx2="http://schemas.microsoft.com/office/drawing/2015/10/21/chartex" xmlns:cx3="http://schemas.microsoft.com/office/drawing/2016/5/9/chartex" xmlns:cx4="http://schemas.microsoft.com/office/drawing/2016/5/10/chartex" xmlns:cx5="http://schemas.microsoft.com/office/drawing/2016/5/11/chartex" xmlns:cx6="http://schemas.microsoft.com/office/drawing/2016/5/12/chartex" xmlns:cx7="http://schemas.microsoft.com/office/drawing/2016/5/13/chartex" xmlns:cx8="http://schemas.microsoft.com/office/drawing/2016/5/14/chartex" xmlns:mc="http://schemas.openxmlformats.org/markup-compatibility/2006" xmlns:aink="http://schemas.microsoft.com/office/drawing/2016/ink" xmlns:am3d="http://schemas.microsoft.com/office/drawing/2017/model3d" xmlns:o="urn:schemas-microsoft-com:office:office" xmlns:r="http://schemas.openxmlformats.org/officeDocument/2006/relationships" xmlns:m="http://schemas.openxmlformats.org/officeDocument/2006/math" xmlns:v="urn:schemas-microsoft-com:vml" xmlns:wp14="http://schemas.microsoft.com/office/word/2010/wordprocessingDrawing" xmlns:wp="http://schemas.openxmlformats.org/drawingml/2006/wordprocessingDrawing" xmlns:w10="urn:schemas-microsoft-com:office:word" xmlns:w="http://schemas.openxmlformats.org/wordprocessingml/2006/main" xmlns:w14="http://schemas.microsoft.com/office/word/2010/wordml" xmlns:w15="http://schemas.microsoft.com/office/word/2012/wordml" xmlns:w16cex="http://schemas.microsoft.com/office/word/2018/wordml/cex" xmlns:w16cid="http://schemas.microsoft.com/office/word/2016/wordml/cid" xmlns:w16="http://schemas.microsoft.com/office/word/2018/wordml" xmlns:w16sdtdh="http://schemas.microsoft.com/office/word/2020/wordml/sdtdatahash" xmlns:w16se="http://schemas.microsoft.com/office/word/2015/wordml/symex" xmlns:wpg="http://schemas.microsoft.com/office/word/2010/wordprocessingGroup" xmlns:wpi="http://schemas.microsoft.com/office/word/2010/wordprocessingInk" xmlns:wne="http://schemas.microsoft.com/office/word/2006/wordml" xmlns:wps="http://schemas.microsoft.com/office/word/2010/wordprocessingShape" mc:Ignorable="w14 w15 w16se w16cid w16 w16cex w16sdtdh wp14">
   <w:abstractNum w:abstractNumId="0" w15:restartNumberingAfterBreak="0">
     <w:nsid w:val="08350A85"/>
     <w:multiLevelType w:val="multilevel"/>
@@ -1601,7 +1617,7 @@
 </file>
 
 <file path=word/styles.xml><?xml version="1.0" encoding="utf-8"?>
-<w:styles xmlns:mc="http://schemas.openxmlformats.org/markup-compatibility/2006" xmlns:r="http://schemas.openxmlformats.org/officeDocument/2006/relationships" xmlns:w="http://schemas.openxmlformats.org/wordprocessingml/2006/main" xmlns:w14="http://schemas.microsoft.com/office/word/2010/wordml" xmlns:w15="http://schemas.microsoft.com/office/word/2012/wordml" xmlns:w16cex="http://schemas.microsoft.com/office/word/2018/wordml/cex" xmlns:w16cid="http://schemas.microsoft.com/office/word/2016/wordml/cid" xmlns:w16="http://schemas.microsoft.com/office/word/2018/wordml" xmlns:w16se="http://schemas.microsoft.com/office/word/2015/wordml/symex" mc:Ignorable="w14 w15 w16se w16cid w16 w16cex">
+<w:styles xmlns:mc="http://schemas.openxmlformats.org/markup-compatibility/2006" xmlns:r="http://schemas.openxmlformats.org/officeDocument/2006/relationships" xmlns:w="http://schemas.openxmlformats.org/wordprocessingml/2006/main" xmlns:w14="http://schemas.microsoft.com/office/word/2010/wordml" xmlns:w15="http://schemas.microsoft.com/office/word/2012/wordml" xmlns:w16cex="http://schemas.microsoft.com/office/word/2018/wordml/cex" xmlns:w16cid="http://schemas.microsoft.com/office/word/2016/wordml/cid" xmlns:w16="http://schemas.microsoft.com/office/word/2018/wordml" xmlns:w16sdtdh="http://schemas.microsoft.com/office/word/2020/wordml/sdtdatahash" xmlns:w16se="http://schemas.microsoft.com/office/word/2015/wordml/symex" mc:Ignorable="w14 w15 w16se w16cid w16 w16cex w16sdtdh">
   <w:docDefaults>
     <w:rPrDefault>
       <w:rPr>
@@ -1995,14 +2011,14 @@
     <w:lsdException w:name="Unresolved Mention" w:semiHidden="1" w:unhideWhenUsed="1"/>
     <w:lsdException w:name="Smart Link" w:semiHidden="1" w:unhideWhenUsed="1"/>
   </w:latentStyles>
-  <w:style w:type="paragraph" w:default="1" w:styleId="Normalny">
+  <w:style w:type="paragraph" w:default="1" w:styleId="Normal">
     <w:name w:val="Normal"/>
     <w:qFormat/>
   </w:style>
-  <w:style w:type="paragraph" w:styleId="Nagwek1">
+  <w:style w:type="paragraph" w:styleId="Heading1">
     <w:name w:val="heading 1"/>
-    <w:basedOn w:val="Normalny"/>
-    <w:next w:val="Normalny"/>
+    <w:basedOn w:val="Normal"/>
+    <w:next w:val="Normal"/>
     <w:uiPriority w:val="9"/>
     <w:qFormat/>
     <w:pPr>
@@ -2016,10 +2032,10 @@
       <w:szCs w:val="40"/>
     </w:rPr>
   </w:style>
-  <w:style w:type="paragraph" w:styleId="Nagwek2">
+  <w:style w:type="paragraph" w:styleId="Heading2">
     <w:name w:val="heading 2"/>
-    <w:basedOn w:val="Normalny"/>
-    <w:next w:val="Normalny"/>
+    <w:basedOn w:val="Normal"/>
+    <w:next w:val="Normal"/>
     <w:uiPriority w:val="9"/>
     <w:unhideWhenUsed/>
     <w:qFormat/>
@@ -2034,10 +2050,10 @@
       <w:szCs w:val="32"/>
     </w:rPr>
   </w:style>
-  <w:style w:type="paragraph" w:styleId="Nagwek3">
+  <w:style w:type="paragraph" w:styleId="Heading3">
     <w:name w:val="heading 3"/>
-    <w:basedOn w:val="Normalny"/>
-    <w:next w:val="Normalny"/>
+    <w:basedOn w:val="Normal"/>
+    <w:next w:val="Normal"/>
     <w:uiPriority w:val="9"/>
     <w:semiHidden/>
     <w:unhideWhenUsed/>
@@ -2054,10 +2070,10 @@
       <w:szCs w:val="28"/>
     </w:rPr>
   </w:style>
-  <w:style w:type="paragraph" w:styleId="Nagwek4">
+  <w:style w:type="paragraph" w:styleId="Heading4">
     <w:name w:val="heading 4"/>
-    <w:basedOn w:val="Normalny"/>
-    <w:next w:val="Normalny"/>
+    <w:basedOn w:val="Normal"/>
+    <w:next w:val="Normal"/>
     <w:uiPriority w:val="9"/>
     <w:semiHidden/>
     <w:unhideWhenUsed/>
@@ -2074,10 +2090,10 @@
       <w:szCs w:val="24"/>
     </w:rPr>
   </w:style>
-  <w:style w:type="paragraph" w:styleId="Nagwek5">
+  <w:style w:type="paragraph" w:styleId="Heading5">
     <w:name w:val="heading 5"/>
-    <w:basedOn w:val="Normalny"/>
-    <w:next w:val="Normalny"/>
+    <w:basedOn w:val="Normal"/>
+    <w:next w:val="Normal"/>
     <w:uiPriority w:val="9"/>
     <w:semiHidden/>
     <w:unhideWhenUsed/>
@@ -2092,10 +2108,10 @@
       <w:color w:val="666666"/>
     </w:rPr>
   </w:style>
-  <w:style w:type="paragraph" w:styleId="Nagwek6">
+  <w:style w:type="paragraph" w:styleId="Heading6">
     <w:name w:val="heading 6"/>
-    <w:basedOn w:val="Normalny"/>
-    <w:next w:val="Normalny"/>
+    <w:basedOn w:val="Normal"/>
+    <w:next w:val="Normal"/>
     <w:uiPriority w:val="9"/>
     <w:semiHidden/>
     <w:unhideWhenUsed/>
@@ -2111,13 +2127,13 @@
       <w:color w:val="666666"/>
     </w:rPr>
   </w:style>
-  <w:style w:type="character" w:default="1" w:styleId="Domylnaczcionkaakapitu">
+  <w:style w:type="character" w:default="1" w:styleId="DefaultParagraphFont">
     <w:name w:val="Default Paragraph Font"/>
     <w:uiPriority w:val="1"/>
     <w:semiHidden/>
     <w:unhideWhenUsed/>
   </w:style>
-  <w:style w:type="table" w:default="1" w:styleId="Standardowy">
+  <w:style w:type="table" w:default="1" w:styleId="TableNormal">
     <w:name w:val="Normal Table"/>
     <w:uiPriority w:val="99"/>
     <w:semiHidden/>
@@ -2132,16 +2148,16 @@
       </w:tblCellMar>
     </w:tblPr>
   </w:style>
-  <w:style w:type="numbering" w:default="1" w:styleId="Bezlisty">
+  <w:style w:type="numbering" w:default="1" w:styleId="NoList">
     <w:name w:val="No List"/>
     <w:uiPriority w:val="99"/>
     <w:semiHidden/>
     <w:unhideWhenUsed/>
   </w:style>
-  <w:style w:type="paragraph" w:styleId="Tytu">
+  <w:style w:type="paragraph" w:styleId="Title">
     <w:name w:val="Title"/>
-    <w:basedOn w:val="Normalny"/>
-    <w:next w:val="Normalny"/>
+    <w:basedOn w:val="Normal"/>
+    <w:next w:val="Normal"/>
     <w:uiPriority w:val="10"/>
     <w:qFormat/>
     <w:pPr>
@@ -2154,10 +2170,10 @@
       <w:szCs w:val="52"/>
     </w:rPr>
   </w:style>
-  <w:style w:type="paragraph" w:styleId="Podtytu">
+  <w:style w:type="paragraph" w:styleId="Subtitle">
     <w:name w:val="Subtitle"/>
-    <w:basedOn w:val="Normalny"/>
-    <w:next w:val="Normalny"/>
+    <w:basedOn w:val="Normal"/>
+    <w:next w:val="Normal"/>
     <w:uiPriority w:val="11"/>
     <w:qFormat/>
     <w:pPr>
@@ -2172,7 +2188,7 @@
     </w:rPr>
   </w:style>
   <w:style w:type="table" w:customStyle="1" w:styleId="a">
-    <w:basedOn w:val="Standardowy"/>
+    <w:basedOn w:val="TableNormal"/>
     <w:tblPr>
       <w:tblStyleRowBandSize w:val="1"/>
       <w:tblStyleColBandSize w:val="1"/>
@@ -2185,7 +2201,7 @@
     </w:tblPr>
   </w:style>
   <w:style w:type="table" w:customStyle="1" w:styleId="a0">
-    <w:basedOn w:val="Standardowy"/>
+    <w:basedOn w:val="TableNormal"/>
     <w:tblPr>
       <w:tblStyleRowBandSize w:val="1"/>
       <w:tblStyleColBandSize w:val="1"/>

</xml_diff>